<commit_message>
docs(prog/lab3): 📝 update report
</commit_message>
<xml_diff>
--- a/programming/lab3/docs/Программирование ЛР3 P3107 Рязанов Никита.docx
+++ b/programming/lab3/docs/Программирование ЛР3 P3107 Рязанов Никита.docx
@@ -128,6 +128,7 @@
           <w:color w:val="000000"/>
           <w:sz w:val="32"/>
           <w:szCs w:val="32"/>
+          <w:lang w:val="en-US"/>
         </w:rPr>
       </w:pPr>
       <w:r>
@@ -144,8 +145,9 @@
           <w:b/>
           <w:sz w:val="32"/>
           <w:szCs w:val="32"/>
-        </w:rPr>
-        <w:t>2</w:t>
+          <w:lang w:val="en-US"/>
+        </w:rPr>
+        <w:t>3</w:t>
       </w:r>
     </w:p>
     <w:p>
@@ -214,6 +216,8 @@
       <w:pPr>
         <w:jc w:val="center"/>
         <w:rPr>
+          <w:b/>
+          <w:bCs/>
           <w:color w:val="000000"/>
           <w:sz w:val="34"/>
           <w:szCs w:val="34"/>
@@ -233,14 +237,18 @@
       </w:r>
       <w:r>
         <w:rPr>
+          <w:b/>
+          <w:bCs/>
           <w:color w:val="000000"/>
           <w:sz w:val="32"/>
           <w:szCs w:val="32"/>
         </w:rPr>
-        <w:t>75489</w:t>
-      </w:r>
-      <w:r>
-        <w:rPr>
+        <w:t>5589</w:t>
+      </w:r>
+      <w:r>
+        <w:rPr>
+          <w:b/>
+          <w:bCs/>
           <w:sz w:val="32"/>
           <w:szCs w:val="32"/>
         </w:rPr>
@@ -461,7 +469,7 @@
         </w:rPr>
         <w:fldChar w:fldCharType="separate"/>
       </w:r>
-      <w:hyperlink w:anchor="_Toc179139217" w:history="1">
+      <w:hyperlink w:anchor="_Toc183975222" w:history="1">
         <w:r>
           <w:rPr>
             <w:rStyle w:val="ac"/>
@@ -488,7 +496,7 @@
             <w:noProof/>
             <w:webHidden/>
           </w:rPr>
-          <w:instrText xml:space="preserve"> PAGEREF _Toc179139217 \h </w:instrText>
+          <w:instrText xml:space="preserve"> PAGEREF _Toc183975222 \h </w:instrText>
         </w:r>
         <w:r>
           <w:rPr>
@@ -529,7 +537,7 @@
           <w:sz w:val="22"/>
         </w:rPr>
       </w:pPr>
-      <w:hyperlink w:anchor="_Toc179139218" w:history="1">
+      <w:hyperlink w:anchor="_Toc183975223" w:history="1">
         <w:r>
           <w:rPr>
             <w:rStyle w:val="ac"/>
@@ -556,7 +564,75 @@
             <w:noProof/>
             <w:webHidden/>
           </w:rPr>
-          <w:instrText xml:space="preserve"> PAGEREF _Toc179139218 \h </w:instrText>
+          <w:instrText xml:space="preserve"> PAGEREF _Toc183975223 \h </w:instrText>
+        </w:r>
+        <w:r>
+          <w:rPr>
+            <w:noProof/>
+            <w:webHidden/>
+          </w:rPr>
+        </w:r>
+        <w:r>
+          <w:rPr>
+            <w:noProof/>
+            <w:webHidden/>
+          </w:rPr>
+          <w:fldChar w:fldCharType="separate"/>
+        </w:r>
+        <w:r>
+          <w:rPr>
+            <w:noProof/>
+            <w:webHidden/>
+          </w:rPr>
+          <w:t>4</w:t>
+        </w:r>
+        <w:r>
+          <w:rPr>
+            <w:noProof/>
+            <w:webHidden/>
+          </w:rPr>
+          <w:fldChar w:fldCharType="end"/>
+        </w:r>
+      </w:hyperlink>
+    </w:p>
+    <w:p>
+      <w:pPr>
+        <w:pStyle w:val="10"/>
+        <w:rPr>
+          <w:rFonts w:asciiTheme="minorHAnsi" w:eastAsiaTheme="minorEastAsia" w:hAnsiTheme="minorHAnsi" w:cstheme="minorBidi"/>
+          <w:noProof/>
+          <w:color w:val="auto"/>
+          <w:sz w:val="22"/>
+        </w:rPr>
+      </w:pPr>
+      <w:hyperlink w:anchor="_Toc183975224" w:history="1">
+        <w:r>
+          <w:rPr>
+            <w:rStyle w:val="ac"/>
+            <w:noProof/>
+          </w:rPr>
+          <w:t>Результат работы программы</w:t>
+        </w:r>
+        <w:r>
+          <w:rPr>
+            <w:noProof/>
+            <w:webHidden/>
+          </w:rPr>
+          <w:tab/>
+        </w:r>
+        <w:r>
+          <w:rPr>
+            <w:noProof/>
+            <w:webHidden/>
+          </w:rPr>
+          <w:fldChar w:fldCharType="begin"/>
+        </w:r>
+        <w:r>
+          <w:rPr>
+            <w:noProof/>
+            <w:webHidden/>
+          </w:rPr>
+          <w:instrText xml:space="preserve"> PAGEREF _Toc183975224 \h </w:instrText>
         </w:r>
         <w:r>
           <w:rPr>
@@ -597,13 +673,13 @@
           <w:sz w:val="22"/>
         </w:rPr>
       </w:pPr>
-      <w:hyperlink w:anchor="_Toc179139219" w:history="1">
+      <w:hyperlink w:anchor="_Toc183975225" w:history="1">
         <w:r>
           <w:rPr>
             <w:rStyle w:val="ac"/>
             <w:noProof/>
           </w:rPr>
-          <w:t>Результат работы программы</w:t>
+          <w:t>Заключение</w:t>
         </w:r>
         <w:r>
           <w:rPr>
@@ -624,7 +700,7 @@
             <w:noProof/>
             <w:webHidden/>
           </w:rPr>
-          <w:instrText xml:space="preserve"> PAGEREF _Toc179139219 \h </w:instrText>
+          <w:instrText xml:space="preserve"> PAGEREF _Toc183975225 \h </w:instrText>
         </w:r>
         <w:r>
           <w:rPr>
@@ -657,74 +733,6 @@
     </w:p>
     <w:p>
       <w:pPr>
-        <w:pStyle w:val="10"/>
-        <w:rPr>
-          <w:rFonts w:asciiTheme="minorHAnsi" w:eastAsiaTheme="minorEastAsia" w:hAnsiTheme="minorHAnsi" w:cstheme="minorBidi"/>
-          <w:noProof/>
-          <w:color w:val="auto"/>
-          <w:sz w:val="22"/>
-        </w:rPr>
-      </w:pPr>
-      <w:hyperlink w:anchor="_Toc179139220" w:history="1">
-        <w:r>
-          <w:rPr>
-            <w:rStyle w:val="ac"/>
-            <w:noProof/>
-          </w:rPr>
-          <w:t>Заключение</w:t>
-        </w:r>
-        <w:r>
-          <w:rPr>
-            <w:noProof/>
-            <w:webHidden/>
-          </w:rPr>
-          <w:tab/>
-        </w:r>
-        <w:r>
-          <w:rPr>
-            <w:noProof/>
-            <w:webHidden/>
-          </w:rPr>
-          <w:fldChar w:fldCharType="begin"/>
-        </w:r>
-        <w:r>
-          <w:rPr>
-            <w:noProof/>
-            <w:webHidden/>
-          </w:rPr>
-          <w:instrText xml:space="preserve"> PAGEREF _Toc179139220 \h </w:instrText>
-        </w:r>
-        <w:r>
-          <w:rPr>
-            <w:noProof/>
-            <w:webHidden/>
-          </w:rPr>
-        </w:r>
-        <w:r>
-          <w:rPr>
-            <w:noProof/>
-            <w:webHidden/>
-          </w:rPr>
-          <w:fldChar w:fldCharType="separate"/>
-        </w:r>
-        <w:r>
-          <w:rPr>
-            <w:noProof/>
-            <w:webHidden/>
-          </w:rPr>
-          <w:t>7</w:t>
-        </w:r>
-        <w:r>
-          <w:rPr>
-            <w:noProof/>
-            <w:webHidden/>
-          </w:rPr>
-          <w:fldChar w:fldCharType="end"/>
-        </w:r>
-      </w:hyperlink>
-    </w:p>
-    <w:p>
-      <w:pPr>
         <w:ind w:firstLine="0"/>
         <w:rPr>
           <w:szCs w:val="24"/>
@@ -745,7 +753,7 @@
       <w:pPr>
         <w:pStyle w:val="aa"/>
       </w:pPr>
-      <w:bookmarkStart w:id="0" w:name="_Toc179139217"/>
+      <w:bookmarkStart w:id="0" w:name="_Toc183975222"/>
       <w:r>
         <w:lastRenderedPageBreak/>
         <w:t>Задание</w:t>
@@ -754,36 +762,58 @@
     </w:p>
     <w:p>
       <w:pPr>
+        <w:widowControl/>
+        <w:numPr>
+          <w:ilvl w:val="0"/>
+          <w:numId w:val="11"/>
+        </w:numPr>
+        <w:shd w:val="clear" w:color="auto" w:fill="FFFFFF"/>
+        <w:spacing w:before="100" w:beforeAutospacing="1" w:after="100" w:afterAutospacing="1" w:line="240" w:lineRule="auto"/>
+        <w:ind w:left="357" w:hanging="357"/>
+        <w:contextualSpacing w:val="0"/>
         <w:jc w:val="both"/>
         <w:rPr>
-          <w:szCs w:val="24"/>
-        </w:rPr>
-      </w:pPr>
-      <w:r>
-        <w:rPr>
-          <w:szCs w:val="24"/>
-        </w:rPr>
-        <w:t xml:space="preserve">Условия задания в соответствии с вариантом представлены ниже (см. </w:t>
-      </w:r>
-      <w:r>
-        <w:rPr>
+          <w:color w:val="212529"/>
+          <w:szCs w:val="24"/>
+        </w:rPr>
+      </w:pPr>
+      <w:r>
+        <w:rPr>
+          <w:color w:val="212529"/>
+          <w:szCs w:val="24"/>
+        </w:rPr>
+        <w:t>Получить вариант</w:t>
+      </w:r>
+      <w:r>
+        <w:rPr>
+          <w:color w:val="212529"/>
+          <w:szCs w:val="24"/>
+        </w:rPr>
+        <w:t xml:space="preserve"> с текстом объектной модели (см. </w:t>
+      </w:r>
+      <w:r>
+        <w:rPr>
+          <w:color w:val="212529"/>
           <w:szCs w:val="24"/>
         </w:rPr>
         <w:fldChar w:fldCharType="begin"/>
       </w:r>
       <w:r>
         <w:rPr>
-          <w:szCs w:val="24"/>
-        </w:rPr>
-        <w:instrText xml:space="preserve"> REF _Ref178582120 \h </w:instrText>
-      </w:r>
-      <w:r>
-        <w:rPr>
-          <w:szCs w:val="24"/>
-        </w:rPr>
-      </w:r>
-      <w:r>
-        <w:rPr>
+          <w:color w:val="212529"/>
+          <w:szCs w:val="24"/>
+        </w:rPr>
+        <w:instrText xml:space="preserve"> REF _Ref183973970 \h </w:instrText>
+      </w:r>
+      <w:r>
+        <w:rPr>
+          <w:color w:val="212529"/>
+          <w:szCs w:val="24"/>
+        </w:rPr>
+      </w:r>
+      <w:r>
+        <w:rPr>
+          <w:color w:val="212529"/>
           <w:szCs w:val="24"/>
         </w:rPr>
         <w:fldChar w:fldCharType="separate"/>
@@ -799,76 +829,243 @@
       </w:r>
       <w:r>
         <w:rPr>
+          <w:color w:val="212529"/>
           <w:szCs w:val="24"/>
         </w:rPr>
         <w:fldChar w:fldCharType="end"/>
       </w:r>
       <w:r>
         <w:rPr>
-          <w:szCs w:val="24"/>
-        </w:rPr>
-        <w:t xml:space="preserve">, </w:t>
-      </w:r>
-      <w:r>
-        <w:rPr>
-          <w:szCs w:val="24"/>
-        </w:rPr>
-        <w:fldChar w:fldCharType="begin"/>
-      </w:r>
-      <w:r>
-        <w:rPr>
-          <w:szCs w:val="24"/>
-        </w:rPr>
-        <w:instrText xml:space="preserve"> REF _Ref178582125 \h </w:instrText>
-      </w:r>
-      <w:r>
-        <w:rPr>
-          <w:szCs w:val="24"/>
-        </w:rPr>
-      </w:r>
-      <w:r>
-        <w:rPr>
-          <w:szCs w:val="24"/>
-        </w:rPr>
-        <w:fldChar w:fldCharType="separate"/>
-      </w:r>
-      <w:r>
-        <w:t xml:space="preserve">рис. </w:t>
-      </w:r>
+          <w:color w:val="212529"/>
+          <w:szCs w:val="24"/>
+        </w:rPr>
+        <w:t>)</w:t>
+      </w:r>
+      <w:r>
+        <w:rPr>
+          <w:color w:val="212529"/>
+          <w:szCs w:val="24"/>
+          <w:lang w:val="en-US"/>
+        </w:rPr>
+        <w:t>;</w:t>
+      </w:r>
+    </w:p>
+    <w:p>
+      <w:pPr>
+        <w:widowControl/>
+        <w:numPr>
+          <w:ilvl w:val="0"/>
+          <w:numId w:val="11"/>
+        </w:numPr>
+        <w:shd w:val="clear" w:color="auto" w:fill="FFFFFF"/>
+        <w:spacing w:before="100" w:beforeAutospacing="1" w:after="100" w:afterAutospacing="1" w:line="240" w:lineRule="auto"/>
+        <w:ind w:left="357" w:hanging="357"/>
+        <w:contextualSpacing w:val="0"/>
+        <w:jc w:val="both"/>
+        <w:rPr>
+          <w:color w:val="212529"/>
+          <w:szCs w:val="24"/>
+        </w:rPr>
+      </w:pPr>
+      <w:r>
+        <w:rPr>
+          <w:color w:val="212529"/>
+          <w:szCs w:val="24"/>
+        </w:rPr>
+        <w:t>Нарисовать UML-диаграмму, представляющую классы и интерфейсы объектной модели и их взаимосвязи;</w:t>
+      </w:r>
+    </w:p>
+    <w:p>
+      <w:pPr>
+        <w:widowControl/>
+        <w:numPr>
+          <w:ilvl w:val="0"/>
+          <w:numId w:val="11"/>
+        </w:numPr>
+        <w:shd w:val="clear" w:color="auto" w:fill="FFFFFF"/>
+        <w:spacing w:before="100" w:beforeAutospacing="1" w:after="100" w:afterAutospacing="1" w:line="240" w:lineRule="auto"/>
+        <w:ind w:left="357" w:hanging="357"/>
+        <w:contextualSpacing w:val="0"/>
+        <w:jc w:val="both"/>
+        <w:rPr>
+          <w:color w:val="212529"/>
+          <w:szCs w:val="24"/>
+        </w:rPr>
+      </w:pPr>
+      <w:r>
+        <w:rPr>
+          <w:color w:val="212529"/>
+          <w:szCs w:val="24"/>
+        </w:rPr>
+        <w:t>Придумать сценарий, содержащий действия персонажей, аналогичные приведенным в исходном тексте;</w:t>
+      </w:r>
+    </w:p>
+    <w:p>
+      <w:pPr>
+        <w:widowControl/>
+        <w:numPr>
+          <w:ilvl w:val="0"/>
+          <w:numId w:val="11"/>
+        </w:numPr>
+        <w:shd w:val="clear" w:color="auto" w:fill="FFFFFF"/>
+        <w:spacing w:before="100" w:beforeAutospacing="1" w:after="100" w:afterAutospacing="1" w:line="240" w:lineRule="auto"/>
+        <w:ind w:left="357" w:hanging="357"/>
+        <w:contextualSpacing w:val="0"/>
+        <w:jc w:val="both"/>
+        <w:rPr>
+          <w:color w:val="212529"/>
+          <w:szCs w:val="24"/>
+        </w:rPr>
+      </w:pPr>
+      <w:r>
+        <w:rPr>
+          <w:color w:val="212529"/>
+          <w:szCs w:val="24"/>
+        </w:rPr>
+        <w:t>Согласовать диаграмму классов и сценарий с преподавателем;</w:t>
+      </w:r>
+    </w:p>
+    <w:p>
+      <w:pPr>
+        <w:widowControl/>
+        <w:numPr>
+          <w:ilvl w:val="0"/>
+          <w:numId w:val="11"/>
+        </w:numPr>
+        <w:shd w:val="clear" w:color="auto" w:fill="FFFFFF"/>
+        <w:spacing w:before="100" w:beforeAutospacing="1" w:after="100" w:afterAutospacing="1" w:line="240" w:lineRule="auto"/>
+        <w:ind w:left="357" w:hanging="357"/>
+        <w:contextualSpacing w:val="0"/>
+        <w:jc w:val="both"/>
+        <w:rPr>
+          <w:color w:val="212529"/>
+          <w:szCs w:val="24"/>
+        </w:rPr>
+      </w:pPr>
+      <w:r>
+        <w:rPr>
+          <w:color w:val="212529"/>
+          <w:szCs w:val="24"/>
+        </w:rPr>
+        <w:t>Написать программу на языке Java, реализующую разработанные объектную</w:t>
+      </w:r>
+      <w:r>
+        <w:rPr>
+          <w:color w:val="212529"/>
+          <w:szCs w:val="24"/>
+          <w:lang w:val="en-US"/>
+        </w:rPr>
+        <w:t xml:space="preserve"> </w:t>
+      </w:r>
+      <w:r>
+        <w:rPr>
+          <w:color w:val="212529"/>
+          <w:szCs w:val="24"/>
+        </w:rPr>
+        <w:t>модель и сценарий взаимодействия и изменения состояния объектов. При запуске программа должна проигрывать сценарий и выводить в стандартный вывод текст, отражающий изменение состояния объектов, приблизительно напоминающий исходный текст полученного отрывка</w:t>
+      </w:r>
+      <w:r>
+        <w:rPr>
+          <w:color w:val="212529"/>
+          <w:szCs w:val="24"/>
+          <w:lang w:val="en-US"/>
+        </w:rPr>
+        <w:t>;</w:t>
+      </w:r>
+    </w:p>
+    <w:p>
+      <w:pPr>
+        <w:widowControl/>
+        <w:numPr>
+          <w:ilvl w:val="0"/>
+          <w:numId w:val="11"/>
+        </w:numPr>
+        <w:shd w:val="clear" w:color="auto" w:fill="FFFFFF"/>
+        <w:spacing w:before="100" w:beforeAutospacing="1" w:after="100" w:afterAutospacing="1" w:line="240" w:lineRule="auto"/>
+        <w:ind w:left="357" w:hanging="357"/>
+        <w:contextualSpacing w:val="0"/>
+        <w:jc w:val="both"/>
+        <w:rPr>
+          <w:color w:val="212529"/>
+          <w:szCs w:val="24"/>
+        </w:rPr>
+      </w:pPr>
+      <w:r>
+        <w:rPr>
+          <w:color w:val="212529"/>
+          <w:szCs w:val="24"/>
+        </w:rPr>
+        <w:t>Продемонстрировать выполнение программы на сервере </w:t>
+      </w:r>
+      <w:r>
+        <w:rPr>
+          <w:color w:val="auto"/>
+          <w:szCs w:val="24"/>
+        </w:rPr>
+        <w:t>helios</w:t>
+      </w:r>
+      <w:r>
+        <w:rPr>
+          <w:color w:val="auto"/>
+          <w:szCs w:val="24"/>
+          <w:lang w:val="en-US"/>
+        </w:rPr>
+        <w:t>;</w:t>
+      </w:r>
+    </w:p>
+    <w:p>
+      <w:pPr>
+        <w:widowControl/>
+        <w:numPr>
+          <w:ilvl w:val="0"/>
+          <w:numId w:val="11"/>
+        </w:numPr>
+        <w:shd w:val="clear" w:color="auto" w:fill="FFFFFF"/>
+        <w:spacing w:before="100" w:beforeAutospacing="1" w:after="100" w:afterAutospacing="1" w:line="240" w:lineRule="auto"/>
+        <w:ind w:left="357" w:hanging="357"/>
+        <w:contextualSpacing w:val="0"/>
+        <w:jc w:val="both"/>
+        <w:rPr>
+          <w:color w:val="212529"/>
+          <w:szCs w:val="24"/>
+        </w:rPr>
+      </w:pPr>
+      <w:r>
+        <w:rPr>
+          <w:color w:val="212529"/>
+          <w:szCs w:val="24"/>
+        </w:rPr>
+        <w:t>Ответить на контрольные вопросы и выполнить дополнительное задание.</w:t>
+      </w:r>
+      <w:r>
+        <w:rPr>
+          <w:color w:val="212529"/>
+          <w:szCs w:val="24"/>
+        </w:rPr>
+        <w:br/>
+      </w:r>
+    </w:p>
+    <w:p>
+      <w:pPr>
+        <w:keepNext/>
+        <w:widowControl/>
+        <w:shd w:val="clear" w:color="auto" w:fill="FFFFFF"/>
+        <w:spacing w:before="100" w:beforeAutospacing="1" w:after="100" w:afterAutospacing="1" w:line="240" w:lineRule="auto"/>
+        <w:ind w:firstLine="0"/>
+        <w:contextualSpacing w:val="0"/>
+        <w:jc w:val="center"/>
+      </w:pPr>
       <w:r>
         <w:rPr>
           <w:noProof/>
-        </w:rPr>
-        <w:t>2</w:t>
-      </w:r>
-      <w:r>
-        <w:rPr>
-          <w:szCs w:val="24"/>
-        </w:rPr>
-        <w:fldChar w:fldCharType="end"/>
-      </w:r>
-      <w:r>
-        <w:rPr>
-          <w:szCs w:val="24"/>
-        </w:rPr>
-        <w:t>).</w:t>
-      </w:r>
-    </w:p>
-    <w:p>
-      <w:pPr>
-        <w:keepNext/>
-        <w:ind w:firstLine="0"/>
-        <w:jc w:val="center"/>
-      </w:pPr>
-      <w:r>
-        <w:rPr>
-          <w:noProof/>
+          <w:color w:val="212529"/>
+          <w:szCs w:val="24"/>
         </w:rPr>
         <w:drawing>
-          <wp:inline distT="0" distB="0" distL="0" distR="0" wp14:anchorId="78BBD8EC" wp14:editId="5F95ECDA">
-            <wp:extent cx="5579745" cy="8146208"/>
-            <wp:effectExtent l="0" t="0" r="1905" b="7620"/>
-            <wp:docPr id="1" name="Рисунок 1"/>
+          <wp:inline distT="0" distB="0" distL="0" distR="0" wp14:anchorId="24746F44" wp14:editId="70086355">
+            <wp:extent cx="5904000" cy="1320913"/>
+            <wp:effectExtent l="0" t="0" r="1905" b="0"/>
+            <wp:docPr id="5" name="Рисунок 5"/>
             <wp:cNvGraphicFramePr>
               <a:graphicFrameLocks xmlns:a="http://schemas.openxmlformats.org/drawingml/2006/main" noChangeAspect="1"/>
             </wp:cNvGraphicFramePr>
@@ -876,7 +1073,7 @@
               <a:graphicData uri="http://schemas.openxmlformats.org/drawingml/2006/picture">
                 <pic:pic xmlns:pic="http://schemas.openxmlformats.org/drawingml/2006/picture">
                   <pic:nvPicPr>
-                    <pic:cNvPr id="1" name="Рисунок 1"/>
+                    <pic:cNvPr id="5" name="Рисунок 5"/>
                     <pic:cNvPicPr/>
                   </pic:nvPicPr>
                   <pic:blipFill rotWithShape="1">
@@ -887,13 +1084,13 @@
                         </a:ext>
                       </a:extLst>
                     </a:blip>
-                    <a:srcRect t="367"/>
+                    <a:srcRect t="7578" b="82079"/>
                     <a:stretch/>
                   </pic:blipFill>
                   <pic:spPr bwMode="auto">
                     <a:xfrm>
                       <a:off x="0" y="0"/>
-                      <a:ext cx="5580000" cy="8146580"/>
+                      <a:ext cx="5904000" cy="1320913"/>
                     </a:xfrm>
                     <a:prstGeom prst="rect">
                       <a:avLst/>
@@ -918,64 +1115,156 @@
       <w:pPr>
         <w:pStyle w:val="ae"/>
       </w:pPr>
-      <w:bookmarkStart w:id="1" w:name="_Ref178582120"/>
-      <w:bookmarkStart w:id="2" w:name="_Ref178582114"/>
+      <w:bookmarkStart w:id="1" w:name="_Ref183973970"/>
       <w:r>
         <w:t xml:space="preserve">Рисунок </w:t>
       </w:r>
-      <w:r>
-        <w:fldChar w:fldCharType="begin"/>
-      </w:r>
-      <w:r>
-        <w:instrText xml:space="preserve"> SEQ Рисунок \* ARABIC </w:instrText>
-      </w:r>
-      <w:r>
-        <w:fldChar w:fldCharType="separate"/>
-      </w:r>
-      <w:r>
-        <w:rPr>
-          <w:noProof/>
-        </w:rPr>
-        <w:t>1</w:t>
-      </w:r>
-      <w:r>
-        <w:rPr>
-          <w:noProof/>
-        </w:rPr>
-        <w:fldChar w:fldCharType="end"/>
-      </w:r>
+      <w:fldSimple w:instr=" SEQ Рисунок \* ARABIC ">
+        <w:r>
+          <w:rPr>
+            <w:noProof/>
+          </w:rPr>
+          <w:t>1</w:t>
+        </w:r>
+      </w:fldSimple>
       <w:bookmarkEnd w:id="1"/>
       <w:r>
-        <w:t>.</w:t>
-      </w:r>
-      <w:r>
-        <w:t xml:space="preserve"> Условия</w:t>
-      </w:r>
-      <w:r>
-        <w:t xml:space="preserve"> </w:t>
-      </w:r>
-      <w:bookmarkEnd w:id="2"/>
-      <w:r>
-        <w:t>задания</w:t>
-      </w:r>
-    </w:p>
-    <w:p/>
-    <w:p/>
+        <w:rPr>
+          <w:lang w:val="en-US"/>
+        </w:rPr>
+        <w:t xml:space="preserve">. </w:t>
+      </w:r>
+      <w:r>
+        <w:t xml:space="preserve">Текст объектной модели в соответствии с вариантом </w:t>
+      </w:r>
+    </w:p>
+    <w:p>
+      <w:pPr>
+        <w:widowControl/>
+        <w:shd w:val="clear" w:color="auto" w:fill="FFFFFF"/>
+        <w:spacing w:before="100" w:beforeAutospacing="1" w:after="100" w:afterAutospacing="1" w:line="240" w:lineRule="auto"/>
+        <w:ind w:firstLine="0"/>
+        <w:contextualSpacing w:val="0"/>
+        <w:jc w:val="center"/>
+        <w:rPr>
+          <w:color w:val="212529"/>
+          <w:szCs w:val="24"/>
+        </w:rPr>
+      </w:pPr>
+      <w:r>
+        <w:rPr>
+          <w:color w:val="212529"/>
+          <w:szCs w:val="24"/>
+        </w:rPr>
+        <w:br/>
+      </w:r>
+    </w:p>
     <w:p>
       <w:pPr>
         <w:keepNext/>
         <w:ind w:firstLine="0"/>
         <w:jc w:val="center"/>
       </w:pPr>
+    </w:p>
+    <w:p>
+      <w:pPr>
+        <w:ind w:firstLine="0"/>
+      </w:pPr>
+      <w:r>
+        <w:br w:type="page"/>
+      </w:r>
+    </w:p>
+    <w:p>
+      <w:pPr>
+        <w:pStyle w:val="aa"/>
+      </w:pPr>
+      <w:bookmarkStart w:id="2" w:name="_Toc183975223"/>
+      <w:r>
+        <w:lastRenderedPageBreak/>
+        <w:t>Исходный код программы</w:t>
+      </w:r>
+      <w:bookmarkEnd w:id="2"/>
+    </w:p>
+    <w:p>
+      <w:r>
+        <w:t>Исходный код программы:</w:t>
+      </w:r>
+    </w:p>
+    <w:p>
+      <w:pPr>
+        <w:pStyle w:val="ad"/>
+        <w:numPr>
+          <w:ilvl w:val="0"/>
+          <w:numId w:val="10"/>
+        </w:numPr>
+      </w:pPr>
+      <w:hyperlink r:id="rId10" w:history="1">
+        <w:r>
+          <w:rPr>
+            <w:rStyle w:val="ac"/>
+          </w:rPr>
+          <w:t>https://github.com/s4dnex/itmo-labs/tree/main/programming/lab3/src</w:t>
+        </w:r>
+      </w:hyperlink>
+    </w:p>
+    <w:p>
+      <w:r>
+        <w:t>Д</w:t>
+      </w:r>
+      <w:r>
+        <w:t>иаграмма реализованной объектной модели</w:t>
+      </w:r>
+      <w:r>
+        <w:t xml:space="preserve"> представлена ниже (</w:t>
+      </w:r>
+      <w:r>
+        <w:rPr>
+          <w:lang w:val="en-US"/>
+        </w:rPr>
+        <w:t>c</w:t>
+      </w:r>
+      <w:r>
+        <w:t xml:space="preserve">м. </w:t>
+      </w:r>
+      <w:r>
+        <w:fldChar w:fldCharType="begin"/>
+      </w:r>
+      <w:r>
+        <w:instrText xml:space="preserve"> REF _Ref179137969 \h </w:instrText>
+      </w:r>
+      <w:r>
+        <w:fldChar w:fldCharType="separate"/>
+      </w:r>
+      <w:r>
+        <w:t xml:space="preserve">рис. </w:t>
+      </w:r>
       <w:r>
         <w:rPr>
           <w:noProof/>
         </w:rPr>
+        <w:t>2</w:t>
+      </w:r>
+      <w:r>
+        <w:fldChar w:fldCharType="end"/>
+      </w:r>
+      <w:r>
+        <w:t>).</w:t>
+      </w:r>
+    </w:p>
+    <w:p>
+      <w:pPr>
+        <w:keepNext/>
+        <w:ind w:firstLine="0"/>
+      </w:pPr>
+      <w:r>
+        <w:rPr>
+          <w:noProof/>
+        </w:rPr>
         <w:drawing>
-          <wp:inline distT="0" distB="0" distL="0" distR="0" wp14:anchorId="2630C9D0" wp14:editId="755E3996">
-            <wp:extent cx="5580000" cy="6661728"/>
-            <wp:effectExtent l="0" t="0" r="1905" b="6350"/>
-            <wp:docPr id="2" name="Рисунок 2"/>
+          <wp:inline distT="0" distB="0" distL="0" distR="0" wp14:anchorId="7ED27F1B" wp14:editId="23736BFD">
+            <wp:extent cx="5940425" cy="4931540"/>
+            <wp:effectExtent l="0" t="0" r="3175" b="2540"/>
+            <wp:docPr id="8" name="Рисунок 8"/>
             <wp:cNvGraphicFramePr>
               <a:graphicFrameLocks xmlns:a="http://schemas.openxmlformats.org/drawingml/2006/main" noChangeAspect="1"/>
             </wp:cNvGraphicFramePr>
@@ -983,12 +1272,21 @@
               <a:graphicData uri="http://schemas.openxmlformats.org/drawingml/2006/picture">
                 <pic:pic xmlns:pic="http://schemas.openxmlformats.org/drawingml/2006/picture">
                   <pic:nvPicPr>
-                    <pic:cNvPr id="2" name="Рисунок 2"/>
+                    <pic:cNvPr id="8" name="Рисунок 8"/>
                     <pic:cNvPicPr/>
                   </pic:nvPicPr>
                   <pic:blipFill>
-                    <a:blip r:embed="rId10">
+                    <a:blip r:embed="rId11" cstate="print">
                       <a:extLst>
+                        <a:ext uri="{BEBA8EAE-BF5A-486C-A8C5-ECC9F3942E4B}">
+                          <a14:imgProps xmlns:a14="http://schemas.microsoft.com/office/drawing/2010/main">
+                            <a14:imgLayer r:embed="rId12">
+                              <a14:imgEffect>
+                                <a14:brightnessContrast bright="20000" contrast="40000"/>
+                              </a14:imgEffect>
+                            </a14:imgLayer>
+                          </a14:imgProps>
+                        </a:ext>
                         <a:ext uri="{28A0092B-C50C-407E-A947-70E740481C1C}">
                           <a14:useLocalDpi xmlns:a14="http://schemas.microsoft.com/office/drawing/2010/main" val="0"/>
                         </a:ext>
@@ -1001,7 +1299,7 @@
                   <pic:spPr>
                     <a:xfrm>
                       <a:off x="0" y="0"/>
-                      <a:ext cx="5580000" cy="6661728"/>
+                      <a:ext cx="5940425" cy="4931540"/>
                     </a:xfrm>
                     <a:prstGeom prst="rect">
                       <a:avLst/>
@@ -1017,8 +1315,11 @@
     <w:p>
       <w:pPr>
         <w:pStyle w:val="ae"/>
-      </w:pPr>
-      <w:bookmarkStart w:id="3" w:name="_Ref178582125"/>
+        <w:rPr>
+          <w:lang w:val="en-US"/>
+        </w:rPr>
+      </w:pPr>
+      <w:bookmarkStart w:id="3" w:name="_Ref179137969"/>
       <w:r>
         <w:t xml:space="preserve">Рисунок </w:t>
       </w:r>
@@ -1045,225 +1346,43 @@
       </w:r>
       <w:bookmarkEnd w:id="3"/>
       <w:r>
-        <w:t>.</w:t>
-      </w:r>
-      <w:r>
-        <w:t xml:space="preserve"> </w:t>
-      </w:r>
-      <w:r>
-        <w:t>Покемоны в соответствии с вариантом</w:t>
-      </w:r>
-    </w:p>
-    <w:p>
-      <w:pPr>
-        <w:ind w:firstLine="0"/>
+        <w:rPr>
+          <w:lang w:val="en-US"/>
+        </w:rPr>
+        <w:t xml:space="preserve">. </w:t>
+      </w:r>
+      <w:r>
+        <w:rPr>
+          <w:lang w:val="en-US"/>
+        </w:rPr>
+        <w:t>UML-</w:t>
+      </w:r>
+      <w:r>
+        <w:t>диаграмма</w:t>
+      </w:r>
+    </w:p>
+    <w:p>
+      <w:pPr>
+        <w:pStyle w:val="aa"/>
       </w:pPr>
       <w:r>
         <w:br w:type="page"/>
       </w:r>
-    </w:p>
-    <w:p>
-      <w:pPr>
-        <w:pStyle w:val="aa"/>
-      </w:pPr>
-      <w:bookmarkStart w:id="4" w:name="_Toc179139218"/>
-      <w:r>
-        <w:lastRenderedPageBreak/>
-        <w:t>Исходный код программы</w:t>
-      </w:r>
+      <w:bookmarkStart w:id="4" w:name="_1hcwrq6udncp" w:colFirst="0" w:colLast="0"/>
+      <w:bookmarkStart w:id="5" w:name="_Toc183975224"/>
       <w:bookmarkEnd w:id="4"/>
-    </w:p>
-    <w:p>
-      <w:r>
-        <w:t>Исходный код программы:</w:t>
-      </w:r>
-    </w:p>
-    <w:p>
-      <w:pPr>
-        <w:pStyle w:val="ad"/>
-        <w:numPr>
-          <w:ilvl w:val="0"/>
-          <w:numId w:val="10"/>
-        </w:numPr>
-      </w:pPr>
-      <w:hyperlink r:id="rId11" w:history="1">
-        <w:r>
-          <w:rPr>
-            <w:rStyle w:val="ac"/>
-          </w:rPr>
-          <w:t>https://github.com/s4dnex/itmo-labs/tree/main/programming/lab2/src</w:t>
-        </w:r>
-      </w:hyperlink>
-    </w:p>
-    <w:p>
-      <w:r>
-        <w:t>Диаграмма классов реализованной объектной модели</w:t>
-      </w:r>
-      <w:r>
-        <w:t xml:space="preserve"> представлена ниже (</w:t>
-      </w:r>
-      <w:r>
-        <w:fldChar w:fldCharType="begin"/>
-      </w:r>
-      <w:r>
-        <w:instrText xml:space="preserve"> REF _Ref179137969 \h </w:instrText>
-      </w:r>
-      <w:r>
-        <w:fldChar w:fldCharType="separate"/>
-      </w:r>
-      <w:r>
-        <w:t xml:space="preserve">рис. </w:t>
-      </w:r>
-      <w:r>
-        <w:rPr>
-          <w:noProof/>
-        </w:rPr>
-        <w:t>3</w:t>
-      </w:r>
-      <w:r>
-        <w:fldChar w:fldCharType="end"/>
-      </w:r>
-      <w:r>
-        <w:t>).</w:t>
-      </w:r>
-    </w:p>
-    <w:p>
-      <w:pPr>
-        <w:keepNext/>
-        <w:ind w:firstLine="0"/>
-      </w:pPr>
-      <w:r>
-        <w:rPr>
-          <w:noProof/>
-        </w:rPr>
-        <w:drawing>
-          <wp:inline distT="0" distB="0" distL="0" distR="0" wp14:anchorId="7ED27F1B" wp14:editId="5A7B6A69">
-            <wp:extent cx="5940425" cy="7581900"/>
-            <wp:effectExtent l="0" t="0" r="3175" b="0"/>
-            <wp:docPr id="8" name="Рисунок 8"/>
-            <wp:cNvGraphicFramePr>
-              <a:graphicFrameLocks xmlns:a="http://schemas.openxmlformats.org/drawingml/2006/main" noChangeAspect="1"/>
-            </wp:cNvGraphicFramePr>
-            <a:graphic xmlns:a="http://schemas.openxmlformats.org/drawingml/2006/main">
-              <a:graphicData uri="http://schemas.openxmlformats.org/drawingml/2006/picture">
-                <pic:pic xmlns:pic="http://schemas.openxmlformats.org/drawingml/2006/picture">
-                  <pic:nvPicPr>
-                    <pic:cNvPr id="8" name="Рисунок 8"/>
-                    <pic:cNvPicPr/>
-                  </pic:nvPicPr>
-                  <pic:blipFill>
-                    <a:blip r:embed="rId12">
-                      <a:extLst>
-                        <a:ext uri="{28A0092B-C50C-407E-A947-70E740481C1C}">
-                          <a14:useLocalDpi xmlns:a14="http://schemas.microsoft.com/office/drawing/2010/main" val="0"/>
-                        </a:ext>
-                      </a:extLst>
-                    </a:blip>
-                    <a:stretch>
-                      <a:fillRect/>
-                    </a:stretch>
-                  </pic:blipFill>
-                  <pic:spPr>
-                    <a:xfrm>
-                      <a:off x="0" y="0"/>
-                      <a:ext cx="5940425" cy="7581900"/>
-                    </a:xfrm>
-                    <a:prstGeom prst="rect">
-                      <a:avLst/>
-                    </a:prstGeom>
-                  </pic:spPr>
-                </pic:pic>
-              </a:graphicData>
-            </a:graphic>
-          </wp:inline>
-        </w:drawing>
-      </w:r>
-    </w:p>
-    <w:p>
-      <w:pPr>
-        <w:pStyle w:val="ae"/>
-      </w:pPr>
-      <w:bookmarkStart w:id="5" w:name="_Ref179137969"/>
-      <w:r>
-        <w:t xml:space="preserve">Рисунок </w:t>
-      </w:r>
-      <w:fldSimple w:instr=" SEQ Рисунок \* ARABIC ">
-        <w:r>
-          <w:rPr>
-            <w:noProof/>
-          </w:rPr>
-          <w:t>3</w:t>
-        </w:r>
-      </w:fldSimple>
-      <w:bookmarkEnd w:id="5"/>
-      <w:r>
-        <w:rPr>
-          <w:lang w:val="en-US"/>
-        </w:rPr>
-        <w:t xml:space="preserve">. </w:t>
-      </w:r>
-      <w:r>
-        <w:t>Диаграмма классов</w:t>
-      </w:r>
-    </w:p>
-    <w:p>
-      <w:pPr>
-        <w:pStyle w:val="aa"/>
-      </w:pPr>
-      <w:r>
-        <w:br w:type="page"/>
-      </w:r>
-      <w:bookmarkStart w:id="6" w:name="_1hcwrq6udncp" w:colFirst="0" w:colLast="0"/>
-      <w:bookmarkStart w:id="7" w:name="_Toc179139219"/>
-      <w:bookmarkEnd w:id="6"/>
       <w:r>
         <w:lastRenderedPageBreak/>
         <w:t>Результат работы программы</w:t>
       </w:r>
-      <w:bookmarkEnd w:id="7"/>
+      <w:bookmarkEnd w:id="5"/>
     </w:p>
     <w:p>
       <w:pPr>
         <w:jc w:val="both"/>
       </w:pPr>
       <w:r>
-        <w:t xml:space="preserve">Согласно </w:t>
-      </w:r>
-      <w:r>
-        <w:t>условию задания</w:t>
-      </w:r>
-      <w:r>
-        <w:t>,</w:t>
-      </w:r>
-      <w:r>
-        <w:t xml:space="preserve"> </w:t>
-      </w:r>
-      <w:r>
-        <w:t xml:space="preserve">программа должна запустить сражение между созданными </w:t>
-      </w:r>
-      <w:r>
-        <w:t xml:space="preserve">и </w:t>
-      </w:r>
-      <w:r>
-        <w:t>распределенными на 2 команды</w:t>
-      </w:r>
-      <w:r>
-        <w:t xml:space="preserve"> </w:t>
-      </w:r>
-      <w:r>
-        <w:t>покемонами</w:t>
-      </w:r>
-      <w:r>
-        <w:t xml:space="preserve">. </w:t>
-      </w:r>
-      <w:r>
-        <w:t>Часть в</w:t>
-      </w:r>
-      <w:r>
-        <w:t>озможн</w:t>
-      </w:r>
-      <w:r>
-        <w:t>ого</w:t>
+        <w:t>Один из возможных</w:t>
       </w:r>
       <w:r>
         <w:t xml:space="preserve"> р</w:t>
@@ -1272,7 +1391,7 @@
         <w:t>езультат</w:t>
       </w:r>
       <w:r>
-        <w:t>а</w:t>
+        <w:t>ов</w:t>
       </w:r>
       <w:r>
         <w:t xml:space="preserve"> работы </w:t>
@@ -1281,18 +1400,15 @@
         <w:t xml:space="preserve">программы </w:t>
       </w:r>
       <w:r>
-        <w:t>представлен</w:t>
-      </w:r>
-      <w:r>
-        <w:t>а</w:t>
-      </w:r>
-      <w:r>
-        <w:t xml:space="preserve"> ниже</w:t>
+        <w:t>представлен ниже</w:t>
       </w:r>
       <w:r>
         <w:t xml:space="preserve"> (</w:t>
       </w:r>
       <w:r>
+        <w:t xml:space="preserve">см. </w:t>
+      </w:r>
+      <w:r>
         <w:fldChar w:fldCharType="begin"/>
       </w:r>
       <w:r>
@@ -1302,13 +1418,19 @@
         <w:fldChar w:fldCharType="separate"/>
       </w:r>
       <w:r>
-        <w:t xml:space="preserve">рис. </w:t>
+        <w:t>р</w:t>
+      </w:r>
+      <w:r>
+        <w:t>и</w:t>
+      </w:r>
+      <w:r>
+        <w:t xml:space="preserve">с. </w:t>
       </w:r>
       <w:r>
         <w:rPr>
           <w:noProof/>
         </w:rPr>
-        <w:t>4</w:t>
+        <w:t>3</w:t>
       </w:r>
       <w:r>
         <w:fldChar w:fldCharType="end"/>
@@ -1319,15 +1441,6 @@
       <w:r>
         <w:t>.</w:t>
       </w:r>
-    </w:p>
-    <w:p>
-      <w:pPr>
-        <w:ind w:firstLine="0"/>
-        <w:jc w:val="both"/>
-        <w:rPr>
-          <w:lang w:val="en-US"/>
-        </w:rPr>
-      </w:pPr>
     </w:p>
     <w:p>
       <w:pPr>
@@ -1341,9 +1454,9 @@
           <w:szCs w:val="24"/>
         </w:rPr>
         <w:drawing>
-          <wp:inline distT="0" distB="0" distL="0" distR="0" wp14:anchorId="3E804700" wp14:editId="14A4EFC7">
-            <wp:extent cx="4791531" cy="4027071"/>
-            <wp:effectExtent l="0" t="0" r="0" b="0"/>
+          <wp:inline distT="0" distB="0" distL="0" distR="0" wp14:anchorId="3E804700" wp14:editId="3F9BCF36">
+            <wp:extent cx="4174944" cy="5331124"/>
+            <wp:effectExtent l="0" t="0" r="0" b="3175"/>
             <wp:docPr id="4" name="Рисунок 4"/>
             <wp:cNvGraphicFramePr>
               <a:graphicFrameLocks xmlns:a="http://schemas.openxmlformats.org/drawingml/2006/main" noChangeAspect="1"/>
@@ -1355,7 +1468,7 @@
                     <pic:cNvPr id="4" name="Рисунок 4"/>
                     <pic:cNvPicPr/>
                   </pic:nvPicPr>
-                  <pic:blipFill>
+                  <pic:blipFill rotWithShape="1">
                     <a:blip r:embed="rId13">
                       <a:extLst>
                         <a:ext uri="{28A0092B-C50C-407E-A947-70E740481C1C}">
@@ -1363,18 +1476,25 @@
                         </a:ext>
                       </a:extLst>
                     </a:blip>
-                    <a:stretch>
-                      <a:fillRect/>
-                    </a:stretch>
+                    <a:srcRect t="386" b="2324"/>
+                    <a:stretch/>
                   </pic:blipFill>
-                  <pic:spPr>
+                  <pic:spPr bwMode="auto">
                     <a:xfrm>
                       <a:off x="0" y="0"/>
-                      <a:ext cx="4791531" cy="4027071"/>
+                      <a:ext cx="4176000" cy="5332473"/>
                     </a:xfrm>
                     <a:prstGeom prst="rect">
                       <a:avLst/>
                     </a:prstGeom>
+                    <a:ln>
+                      <a:noFill/>
+                    </a:ln>
+                    <a:extLst>
+                      <a:ext uri="{53640926-AAD7-44D8-BBD7-CCE9431645EC}">
+                        <a14:shadowObscured xmlns:a14="http://schemas.microsoft.com/office/drawing/2010/main"/>
+                      </a:ext>
+                    </a:extLst>
                   </pic:spPr>
                 </pic:pic>
               </a:graphicData>
@@ -1387,40 +1507,33 @@
       <w:pPr>
         <w:pStyle w:val="ae"/>
       </w:pPr>
-      <w:bookmarkStart w:id="8" w:name="_Ref178584587"/>
+      <w:bookmarkStart w:id="6" w:name="_Ref178584587"/>
       <w:r>
         <w:t xml:space="preserve">Рисунок </w:t>
       </w:r>
-      <w:r>
-        <w:fldChar w:fldCharType="begin"/>
-      </w:r>
-      <w:r>
-        <w:instrText xml:space="preserve"> SEQ Рису</w:instrText>
-      </w:r>
-      <w:r>
-        <w:instrText xml:space="preserve">нок \* ARABIC </w:instrText>
-      </w:r>
-      <w:r>
-        <w:fldChar w:fldCharType="separate"/>
-      </w:r>
-      <w:r>
-        <w:rPr>
-          <w:noProof/>
-        </w:rPr>
-        <w:t>4</w:t>
-      </w:r>
-      <w:r>
-        <w:rPr>
-          <w:noProof/>
-        </w:rPr>
-        <w:fldChar w:fldCharType="end"/>
-      </w:r>
-      <w:bookmarkEnd w:id="8"/>
+      <w:fldSimple w:instr=" SEQ Рисунок \* ARABIC ">
+        <w:r>
+          <w:rPr>
+            <w:noProof/>
+          </w:rPr>
+          <w:t>3</w:t>
+        </w:r>
+      </w:fldSimple>
+      <w:bookmarkEnd w:id="6"/>
       <w:r>
         <w:t xml:space="preserve">. </w:t>
       </w:r>
       <w:r>
-        <w:t>Часть результата выполнения программы</w:t>
+        <w:t>Р</w:t>
+      </w:r>
+      <w:r>
+        <w:t>езультат</w:t>
+      </w:r>
+      <w:r>
+        <w:t xml:space="preserve"> </w:t>
+      </w:r>
+      <w:r>
+        <w:t>выполнения программы</w:t>
       </w:r>
       <w:r>
         <w:rPr>
@@ -1433,12 +1546,12 @@
       <w:pPr>
         <w:pStyle w:val="aa"/>
       </w:pPr>
-      <w:bookmarkStart w:id="9" w:name="_Toc179139220"/>
+      <w:bookmarkStart w:id="7" w:name="_Toc183975225"/>
       <w:r>
         <w:lastRenderedPageBreak/>
         <w:t>Заключение</w:t>
       </w:r>
-      <w:bookmarkEnd w:id="9"/>
+      <w:bookmarkEnd w:id="7"/>
     </w:p>
     <w:p>
       <w:pPr>
@@ -1469,13 +1582,14 @@
         <w:rPr>
           <w:szCs w:val="24"/>
         </w:rPr>
-        <w:t xml:space="preserve"> и основы</w:t>
-      </w:r>
-      <w:r>
-        <w:rPr>
-          <w:szCs w:val="24"/>
-        </w:rPr>
-        <w:t xml:space="preserve"> ООП</w:t>
+        <w:t xml:space="preserve"> </w:t>
+      </w:r>
+      <w:r>
+        <w:rPr>
+          <w:szCs w:val="24"/>
+          <w:lang w:val="en-US"/>
+        </w:rPr>
+        <w:t>SOLID</w:t>
       </w:r>
       <w:r>
         <w:rPr>
@@ -1493,116 +1607,111 @@
         <w:rPr>
           <w:szCs w:val="24"/>
         </w:rPr>
-        <w:t xml:space="preserve"> </w:t>
-      </w:r>
-      <w:r>
-        <w:rPr>
-          <w:szCs w:val="24"/>
-        </w:rPr>
-        <w:t>Был</w:t>
-      </w:r>
-      <w:r>
-        <w:rPr>
-          <w:szCs w:val="24"/>
-        </w:rPr>
-        <w:t xml:space="preserve">о изучено как работать с </w:t>
-      </w:r>
-      <w:r>
-        <w:rPr>
-          <w:szCs w:val="24"/>
-        </w:rPr>
-        <w:t>внешни</w:t>
-      </w:r>
-      <w:r>
-        <w:rPr>
-          <w:szCs w:val="24"/>
-        </w:rPr>
-        <w:t>ми</w:t>
-      </w:r>
-      <w:r>
-        <w:rPr>
-          <w:szCs w:val="24"/>
-        </w:rPr>
-        <w:t xml:space="preserve"> </w:t>
-      </w:r>
-      <w:r>
-        <w:rPr>
-          <w:szCs w:val="24"/>
-        </w:rPr>
-        <w:t>зависимост</w:t>
-      </w:r>
-      <w:r>
-        <w:rPr>
-          <w:szCs w:val="24"/>
-        </w:rPr>
-        <w:t>ями</w:t>
-      </w:r>
-      <w:r>
-        <w:rPr>
-          <w:szCs w:val="24"/>
-        </w:rPr>
-        <w:t xml:space="preserve"> </w:t>
-      </w:r>
-      <w:r>
-        <w:rPr>
-          <w:szCs w:val="24"/>
-        </w:rPr>
-        <w:t xml:space="preserve">в виде </w:t>
+        <w:t>Также б</w:t>
+      </w:r>
+      <w:r>
+        <w:rPr>
+          <w:szCs w:val="24"/>
+        </w:rPr>
+        <w:t>ыл</w:t>
+      </w:r>
+      <w:r>
+        <w:rPr>
+          <w:szCs w:val="24"/>
+        </w:rPr>
+        <w:t>и</w:t>
+      </w:r>
+      <w:r>
+        <w:rPr>
+          <w:szCs w:val="24"/>
+        </w:rPr>
+        <w:t xml:space="preserve"> изучен</w:t>
+      </w:r>
+      <w:r>
+        <w:rPr>
+          <w:szCs w:val="24"/>
+        </w:rPr>
+        <w:t>ы интерфейсы</w:t>
+      </w:r>
+      <w:r>
+        <w:rPr>
+          <w:szCs w:val="24"/>
+        </w:rPr>
+        <w:t xml:space="preserve">, </w:t>
+      </w:r>
+      <w:r>
+        <w:rPr>
+          <w:szCs w:val="24"/>
+        </w:rPr>
+        <w:t>абстрактные классы</w:t>
+      </w:r>
+      <w:r>
+        <w:rPr>
+          <w:szCs w:val="24"/>
+        </w:rPr>
+        <w:t xml:space="preserve">, </w:t>
       </w:r>
       <w:r>
         <w:rPr>
           <w:szCs w:val="24"/>
           <w:lang w:val="en-US"/>
         </w:rPr>
-        <w:t>jar</w:t>
-      </w:r>
-      <w:r>
-        <w:rPr>
-          <w:szCs w:val="24"/>
-        </w:rPr>
-        <w:t>-файла</w:t>
-      </w:r>
-      <w:r>
-        <w:rPr>
-          <w:szCs w:val="24"/>
-        </w:rPr>
-        <w:t xml:space="preserve">, как </w:t>
-      </w:r>
-      <w:r>
-        <w:rPr>
-          <w:szCs w:val="24"/>
-        </w:rPr>
-        <w:t>подключать их</w:t>
-      </w:r>
-      <w:r>
-        <w:rPr>
-          <w:szCs w:val="24"/>
-        </w:rPr>
-        <w:t xml:space="preserve"> </w:t>
-      </w:r>
-      <w:r>
-        <w:rPr>
-          <w:szCs w:val="24"/>
-        </w:rPr>
-        <w:t>в проект</w:t>
-      </w:r>
-      <w:r>
-        <w:rPr>
-          <w:szCs w:val="24"/>
-        </w:rPr>
-        <w:t xml:space="preserve"> и как компилировать проект с такими зависимостями</w:t>
+        <w:t>enum’</w:t>
+      </w:r>
+      <w:r>
+        <w:rPr>
+          <w:szCs w:val="24"/>
+        </w:rPr>
+        <w:t xml:space="preserve">ы, </w:t>
+      </w:r>
+      <w:r>
+        <w:rPr>
+          <w:szCs w:val="24"/>
+          <w:lang w:val="en-US"/>
+        </w:rPr>
+        <w:t>record’</w:t>
+      </w:r>
+      <w:r>
+        <w:rPr>
+          <w:szCs w:val="24"/>
+        </w:rPr>
+        <w:t>ы и исключения</w:t>
+      </w:r>
+      <w:r>
+        <w:rPr>
+          <w:szCs w:val="24"/>
+        </w:rPr>
+        <w:t xml:space="preserve">, </w:t>
+      </w:r>
+      <w:r>
+        <w:rPr>
+          <w:szCs w:val="24"/>
+        </w:rPr>
+        <w:t xml:space="preserve">были рассмотрены способы </w:t>
+      </w:r>
+      <w:r>
+        <w:rPr>
+          <w:szCs w:val="24"/>
+        </w:rPr>
+        <w:t>к</w:t>
+      </w:r>
+      <w:r>
+        <w:rPr>
+          <w:szCs w:val="24"/>
+        </w:rPr>
+        <w:t xml:space="preserve">ак работать </w:t>
+      </w:r>
+      <w:r>
+        <w:rPr>
+          <w:szCs w:val="24"/>
+        </w:rPr>
+        <w:t>и взаимодействовать с ними</w:t>
       </w:r>
       <w:r>
         <w:rPr>
           <w:szCs w:val="24"/>
         </w:rPr>
         <w:t>.</w:t>
-      </w:r>
-      <w:r>
-        <w:rPr>
-          <w:szCs w:val="24"/>
-        </w:rPr>
-        <w:t xml:space="preserve"> </w:t>
       </w:r>
       <w:r>
         <w:rPr>
@@ -2146,6 +2255,119 @@
     </w:lvl>
   </w:abstractNum>
   <w:abstractNum w:abstractNumId="4" w15:restartNumberingAfterBreak="0">
+    <w:nsid w:val="54242A2E"/>
+    <w:multiLevelType w:val="multilevel"/>
+    <w:tmpl w:val="CBE24B3C"/>
+    <w:lvl w:ilvl="0">
+      <w:start w:val="1"/>
+      <w:numFmt w:val="decimal"/>
+      <w:lvlText w:val="%1."/>
+      <w:lvlJc w:val="left"/>
+      <w:pPr>
+        <w:tabs>
+          <w:tab w:val="num" w:pos="720"/>
+        </w:tabs>
+        <w:ind w:left="720" w:hanging="360"/>
+      </w:pPr>
+    </w:lvl>
+    <w:lvl w:ilvl="1" w:tentative="1">
+      <w:start w:val="1"/>
+      <w:numFmt w:val="decimal"/>
+      <w:lvlText w:val="%2."/>
+      <w:lvlJc w:val="left"/>
+      <w:pPr>
+        <w:tabs>
+          <w:tab w:val="num" w:pos="1440"/>
+        </w:tabs>
+        <w:ind w:left="1440" w:hanging="360"/>
+      </w:pPr>
+    </w:lvl>
+    <w:lvl w:ilvl="2" w:tentative="1">
+      <w:start w:val="1"/>
+      <w:numFmt w:val="decimal"/>
+      <w:lvlText w:val="%3."/>
+      <w:lvlJc w:val="left"/>
+      <w:pPr>
+        <w:tabs>
+          <w:tab w:val="num" w:pos="2160"/>
+        </w:tabs>
+        <w:ind w:left="2160" w:hanging="360"/>
+      </w:pPr>
+    </w:lvl>
+    <w:lvl w:ilvl="3" w:tentative="1">
+      <w:start w:val="1"/>
+      <w:numFmt w:val="decimal"/>
+      <w:lvlText w:val="%4."/>
+      <w:lvlJc w:val="left"/>
+      <w:pPr>
+        <w:tabs>
+          <w:tab w:val="num" w:pos="2880"/>
+        </w:tabs>
+        <w:ind w:left="2880" w:hanging="360"/>
+      </w:pPr>
+    </w:lvl>
+    <w:lvl w:ilvl="4" w:tentative="1">
+      <w:start w:val="1"/>
+      <w:numFmt w:val="decimal"/>
+      <w:lvlText w:val="%5."/>
+      <w:lvlJc w:val="left"/>
+      <w:pPr>
+        <w:tabs>
+          <w:tab w:val="num" w:pos="3600"/>
+        </w:tabs>
+        <w:ind w:left="3600" w:hanging="360"/>
+      </w:pPr>
+    </w:lvl>
+    <w:lvl w:ilvl="5" w:tentative="1">
+      <w:start w:val="1"/>
+      <w:numFmt w:val="decimal"/>
+      <w:lvlText w:val="%6."/>
+      <w:lvlJc w:val="left"/>
+      <w:pPr>
+        <w:tabs>
+          <w:tab w:val="num" w:pos="4320"/>
+        </w:tabs>
+        <w:ind w:left="4320" w:hanging="360"/>
+      </w:pPr>
+    </w:lvl>
+    <w:lvl w:ilvl="6" w:tentative="1">
+      <w:start w:val="1"/>
+      <w:numFmt w:val="decimal"/>
+      <w:lvlText w:val="%7."/>
+      <w:lvlJc w:val="left"/>
+      <w:pPr>
+        <w:tabs>
+          <w:tab w:val="num" w:pos="5040"/>
+        </w:tabs>
+        <w:ind w:left="5040" w:hanging="360"/>
+      </w:pPr>
+    </w:lvl>
+    <w:lvl w:ilvl="7" w:tentative="1">
+      <w:start w:val="1"/>
+      <w:numFmt w:val="decimal"/>
+      <w:lvlText w:val="%8."/>
+      <w:lvlJc w:val="left"/>
+      <w:pPr>
+        <w:tabs>
+          <w:tab w:val="num" w:pos="5760"/>
+        </w:tabs>
+        <w:ind w:left="5760" w:hanging="360"/>
+      </w:pPr>
+    </w:lvl>
+    <w:lvl w:ilvl="8" w:tentative="1">
+      <w:start w:val="1"/>
+      <w:numFmt w:val="decimal"/>
+      <w:lvlText w:val="%9."/>
+      <w:lvlJc w:val="left"/>
+      <w:pPr>
+        <w:tabs>
+          <w:tab w:val="num" w:pos="6480"/>
+        </w:tabs>
+        <w:ind w:left="6480" w:hanging="360"/>
+      </w:pPr>
+    </w:lvl>
+  </w:abstractNum>
+  <w:abstractNum w:abstractNumId="5" w15:restartNumberingAfterBreak="0">
     <w:nsid w:val="544778ED"/>
     <w:multiLevelType w:val="hybridMultilevel"/>
     <w:tmpl w:val="DEE0F0B4"/>
@@ -2258,7 +2480,7 @@
       </w:rPr>
     </w:lvl>
   </w:abstractNum>
-  <w:abstractNum w:abstractNumId="5" w15:restartNumberingAfterBreak="0">
+  <w:abstractNum w:abstractNumId="6" w15:restartNumberingAfterBreak="0">
     <w:nsid w:val="588359D1"/>
     <w:multiLevelType w:val="multilevel"/>
     <w:tmpl w:val="BF4C8174"/>
@@ -2371,7 +2593,7 @@
       </w:rPr>
     </w:lvl>
   </w:abstractNum>
-  <w:abstractNum w:abstractNumId="6" w15:restartNumberingAfterBreak="0">
+  <w:abstractNum w:abstractNumId="7" w15:restartNumberingAfterBreak="0">
     <w:nsid w:val="6E115361"/>
     <w:multiLevelType w:val="multilevel"/>
     <w:tmpl w:val="DEECC10C"/>
@@ -2484,7 +2706,7 @@
       </w:rPr>
     </w:lvl>
   </w:abstractNum>
-  <w:abstractNum w:abstractNumId="7" w15:restartNumberingAfterBreak="0">
+  <w:abstractNum w:abstractNumId="8" w15:restartNumberingAfterBreak="0">
     <w:nsid w:val="79D66C5B"/>
     <w:multiLevelType w:val="hybridMultilevel"/>
     <w:tmpl w:val="480C84E2"/>
@@ -2597,7 +2819,7 @@
       </w:rPr>
     </w:lvl>
   </w:abstractNum>
-  <w:abstractNum w:abstractNumId="8" w15:restartNumberingAfterBreak="0">
+  <w:abstractNum w:abstractNumId="9" w15:restartNumberingAfterBreak="0">
     <w:nsid w:val="7DD94549"/>
     <w:multiLevelType w:val="hybridMultilevel"/>
     <w:tmpl w:val="4658FAA8"/>
@@ -2686,7 +2908,7 @@
       </w:pPr>
     </w:lvl>
   </w:abstractNum>
-  <w:abstractNum w:abstractNumId="9" w15:restartNumberingAfterBreak="0">
+  <w:abstractNum w:abstractNumId="10" w15:restartNumberingAfterBreak="0">
     <w:nsid w:val="7F326A89"/>
     <w:multiLevelType w:val="hybridMultilevel"/>
     <w:tmpl w:val="8E42E716"/>
@@ -2801,19 +3023,19 @@
     </w:lvl>
   </w:abstractNum>
   <w:num w:numId="1">
-    <w:abstractNumId w:val="5"/>
+    <w:abstractNumId w:val="6"/>
   </w:num>
   <w:num w:numId="2">
-    <w:abstractNumId w:val="6"/>
+    <w:abstractNumId w:val="7"/>
   </w:num>
   <w:num w:numId="3">
     <w:abstractNumId w:val="2"/>
   </w:num>
   <w:num w:numId="4">
-    <w:abstractNumId w:val="8"/>
+    <w:abstractNumId w:val="9"/>
   </w:num>
   <w:num w:numId="5">
-    <w:abstractNumId w:val="4"/>
+    <w:abstractNumId w:val="5"/>
   </w:num>
   <w:num w:numId="6">
     <w:abstractNumId w:val="1"/>
@@ -2822,13 +3044,16 @@
     <w:abstractNumId w:val="0"/>
   </w:num>
   <w:num w:numId="8">
-    <w:abstractNumId w:val="9"/>
+    <w:abstractNumId w:val="10"/>
   </w:num>
   <w:num w:numId="9">
     <w:abstractNumId w:val="3"/>
   </w:num>
   <w:num w:numId="10">
-    <w:abstractNumId w:val="7"/>
+    <w:abstractNumId w:val="8"/>
+  </w:num>
+  <w:num w:numId="11">
+    <w:abstractNumId w:val="4"/>
   </w:num>
 </w:numbering>
 </file>
@@ -3634,6 +3859,19 @@
       <w:u w:val="single"/>
     </w:rPr>
   </w:style>
+  <w:style w:type="character" w:styleId="HTML">
+    <w:name w:val="HTML Code"/>
+    <w:basedOn w:val="a0"/>
+    <w:uiPriority w:val="99"/>
+    <w:semiHidden/>
+    <w:unhideWhenUsed/>
+    <w:rsid w:val="00F15442"/>
+    <w:rPr>
+      <w:rFonts w:ascii="Courier New" w:eastAsia="Times New Roman" w:hAnsi="Courier New" w:cs="Courier New"/>
+      <w:sz w:val="20"/>
+      <w:szCs w:val="20"/>
+    </w:rPr>
+  </w:style>
 </w:styles>
 </file>
 

</xml_diff>